<commit_message>
removed 2 traps added variables, updated doc
</commit_message>
<xml_diff>
--- a/src/Conexiones/Conectores RECUV 2.docx
+++ b/src/Conexiones/Conectores RECUV 2.docx
@@ -103,7 +103,7 @@
               <w:t>A</w:t>
             </w:r>
             <w:r>
-              <w:t>0</w:t>
+              <w:t>15</w:t>
             </w:r>
           </w:p>
         </w:tc>
@@ -1781,6 +1781,60 @@
         </w:tc>
       </w:tr>
     </w:tbl>
+    <w:p/>
+    <w:p>
+      <w:pPr>
+        <w:jc w:val="center"/>
+      </w:pPr>
+      <w:r>
+        <w:t>Valores de calibración de las celdas de carga</w:t>
+      </w:r>
+    </w:p>
+    <w:p>
+      <w:r>
+        <w:t>Celda 1 (cable corto)</w:t>
+      </w:r>
+    </w:p>
+    <w:p>
+      <w:r>
+        <w:t xml:space="preserve">OFFSET: </w:t>
+      </w:r>
+      <w:r>
+        <w:t>21469</w:t>
+      </w:r>
+    </w:p>
+    <w:p>
+      <w:r>
+        <w:t xml:space="preserve">SCALE: </w:t>
+      </w:r>
+      <w:r>
+        <w:t>-409.057128</w:t>
+      </w:r>
+    </w:p>
+    <w:p>
+      <w:r>
+        <w:t>Celda 2 (</w:t>
+      </w:r>
+      <w:r>
+        <w:t>cable largo)</w:t>
+      </w:r>
+    </w:p>
+    <w:p>
+      <w:r>
+        <w:t xml:space="preserve">OFFSET: </w:t>
+      </w:r>
+      <w:r>
+        <w:t>194414</w:t>
+      </w:r>
+    </w:p>
+    <w:p>
+      <w:r>
+        <w:t xml:space="preserve">SCALE: </w:t>
+      </w:r>
+      <w:r>
+        <w:t>-413.962249</w:t>
+      </w:r>
+    </w:p>
     <w:p/>
     <w:sectPr>
       <w:pgSz w:w="12240" w:h="15840"/>
@@ -2824,6 +2878,36 @@
         <w:insideV w:val="single" w:sz="4" w:space="0" w:color="auto"/>
       </w:tblBorders>
     </w:tblPr>
+  </w:style>
+  <w:style w:type="paragraph" w:styleId="HTMLconformatoprevio">
+    <w:name w:val="HTML Preformatted"/>
+    <w:basedOn w:val="Normal"/>
+    <w:link w:val="HTMLconformatoprevioCar"/>
+    <w:uiPriority w:val="99"/>
+    <w:semiHidden/>
+    <w:unhideWhenUsed/>
+    <w:rsid w:val="00254F4A"/>
+    <w:pPr>
+      <w:spacing w:after="0" w:line="240" w:lineRule="auto"/>
+    </w:pPr>
+    <w:rPr>
+      <w:rFonts w:ascii="Consolas" w:hAnsi="Consolas"/>
+      <w:sz w:val="20"/>
+      <w:szCs w:val="20"/>
+    </w:rPr>
+  </w:style>
+  <w:style w:type="character" w:customStyle="1" w:styleId="HTMLconformatoprevioCar">
+    <w:name w:val="HTML con formato previo Car"/>
+    <w:basedOn w:val="Fuentedeprrafopredeter"/>
+    <w:link w:val="HTMLconformatoprevio"/>
+    <w:uiPriority w:val="99"/>
+    <w:semiHidden/>
+    <w:rsid w:val="00254F4A"/>
+    <w:rPr>
+      <w:rFonts w:ascii="Consolas" w:hAnsi="Consolas"/>
+      <w:sz w:val="20"/>
+      <w:szCs w:val="20"/>
+    </w:rPr>
   </w:style>
 </w:styles>
 </file>
@@ -3379,9 +3463,16 @@
 <file path=customXml/itemProps3.xml><?xml version="1.0" encoding="utf-8"?>
 <ds:datastoreItem xmlns:ds="http://schemas.openxmlformats.org/officeDocument/2006/customXml" ds:itemID="{E5BFFF05-6F04-48D8-AED7-72B1C30D5A86}">
   <ds:schemaRefs>
+    <ds:schemaRef ds:uri="http://purl.org/dc/dcmitype/"/>
+    <ds:schemaRef ds:uri="9ff56e80-a298-43cc-ae39-aa7806fccb8e"/>
+    <ds:schemaRef ds:uri="http://purl.org/dc/terms/"/>
+    <ds:schemaRef ds:uri="http://www.w3.org/XML/1998/namespace"/>
     <ds:schemaRef ds:uri="http://schemas.microsoft.com/office/2006/metadata/properties"/>
+    <ds:schemaRef ds:uri="http://schemas.microsoft.com/office/2006/documentManagement/types"/>
+    <ds:schemaRef ds:uri="http://purl.org/dc/elements/1.1/"/>
     <ds:schemaRef ds:uri="http://schemas.microsoft.com/office/infopath/2007/PartnerControls"/>
-    <ds:schemaRef ds:uri="9ff56e80-a298-43cc-ae39-aa7806fccb8e"/>
+    <ds:schemaRef ds:uri="http://schemas.openxmlformats.org/package/2006/metadata/core-properties"/>
+    <ds:schemaRef ds:uri="2dc6086c-2523-421f-b823-a71e1c348e2e"/>
   </ds:schemaRefs>
 </ds:datastoreItem>
 </file>
</xml_diff>